<commit_message>
updated setup guide to match current setup (i.e., no more talk about overwriting design time locations)
</commit_message>
<xml_diff>
--- a/GONet Setup Guide.docx
+++ b/GONet Setup Guide.docx
@@ -501,6 +501,32 @@
         </w:rPr>
         <w:t xml:space="preserve"> unity package into your project</w:t>
       </w:r>
+      <w:r>
+        <w:rPr>
+          <w:rFonts w:eastAsia="Times New Roman" w:cstheme="minorHAnsi"/>
+          <w:sz w:val="24"/>
+          <w:szCs w:val="24"/>
+        </w:rPr>
+        <w:t xml:space="preserve">.   NOTE: Most likely based on how you acquired this document, you already imported </w:t>
+      </w:r>
+      <w:proofErr w:type="spellStart"/>
+      <w:r>
+        <w:rPr>
+          <w:rFonts w:eastAsia="Times New Roman" w:cstheme="minorHAnsi"/>
+          <w:sz w:val="24"/>
+          <w:szCs w:val="24"/>
+        </w:rPr>
+        <w:t>GONet</w:t>
+      </w:r>
+      <w:proofErr w:type="spellEnd"/>
+      <w:r>
+        <w:rPr>
+          <w:rFonts w:eastAsia="Times New Roman" w:cstheme="minorHAnsi"/>
+          <w:sz w:val="24"/>
+          <w:szCs w:val="24"/>
+        </w:rPr>
+        <w:t xml:space="preserve"> prior to reading this.  That is OK.  You will just notice some compilation errors prior to executing the above steps.</w:t>
+      </w:r>
     </w:p>
     <w:p>
       <w:pPr>
@@ -585,7 +611,54 @@
           <w:sz w:val="24"/>
           <w:szCs w:val="24"/>
         </w:rPr>
-        <w:t>/GONetStreamingAssets.zip into the Assets folder (this creates the following highly important folders: Assets/</w:t>
+        <w:t>/GONetStreamingAssets.zip into the Assets folder</w:t>
+      </w:r>
+    </w:p>
+    <w:p>
+      <w:pPr>
+        <w:numPr>
+          <w:ilvl w:val="2"/>
+          <w:numId w:val="3"/>
+        </w:numPr>
+        <w:spacing w:before="100" w:beforeAutospacing="1" w:after="100" w:afterAutospacing="1" w:line="240" w:lineRule="auto"/>
+        <w:ind w:left="1450"/>
+        <w:rPr>
+          <w:rFonts w:eastAsia="Times New Roman" w:cstheme="minorHAnsi"/>
+          <w:sz w:val="24"/>
+          <w:szCs w:val="24"/>
+        </w:rPr>
+      </w:pPr>
+      <w:r>
+        <w:rPr>
+          <w:rFonts w:eastAsia="Times New Roman" w:cstheme="minorHAnsi"/>
+          <w:sz w:val="24"/>
+          <w:szCs w:val="24"/>
+        </w:rPr>
+        <w:t>T</w:t>
+      </w:r>
+      <w:r>
+        <w:rPr>
+          <w:rFonts w:eastAsia="Times New Roman" w:cstheme="minorHAnsi"/>
+          <w:sz w:val="24"/>
+          <w:szCs w:val="24"/>
+        </w:rPr>
+        <w:t>he following important folders</w:t>
+      </w:r>
+      <w:r>
+        <w:rPr>
+          <w:rFonts w:eastAsia="Times New Roman" w:cstheme="minorHAnsi"/>
+          <w:sz w:val="24"/>
+          <w:szCs w:val="24"/>
+        </w:rPr>
+        <w:t xml:space="preserve"> is created or added to</w:t>
+      </w:r>
+      <w:r>
+        <w:rPr>
+          <w:rFonts w:eastAsia="Times New Roman" w:cstheme="minorHAnsi"/>
+          <w:sz w:val="24"/>
+          <w:szCs w:val="24"/>
+        </w:rPr>
+        <w:t>: Assets/</w:t>
       </w:r>
       <w:proofErr w:type="spellStart"/>
       <w:r>
@@ -615,14 +688,6 @@
         <w:t>GONet</w:t>
       </w:r>
       <w:proofErr w:type="spellEnd"/>
-      <w:r>
-        <w:rPr>
-          <w:rFonts w:eastAsia="Times New Roman" w:cstheme="minorHAnsi"/>
-          <w:sz w:val="24"/>
-          <w:szCs w:val="24"/>
-        </w:rPr>
-        <w:t>)</w:t>
-      </w:r>
     </w:p>
     <w:p>
       <w:pPr>
@@ -644,7 +709,30 @@
           <w:sz w:val="24"/>
           <w:szCs w:val="24"/>
         </w:rPr>
-        <w:t xml:space="preserve">Only ever do this ONCE per project into which you import </w:t>
+        <w:t>Now you have the logging configuration file (log_config.xml) and two Windows Batch (*.BAT) files for use with a build to start a SERVER or a CLIENT</w:t>
+      </w:r>
+    </w:p>
+    <w:p>
+      <w:pPr>
+        <w:numPr>
+          <w:ilvl w:val="1"/>
+          <w:numId w:val="3"/>
+        </w:numPr>
+        <w:spacing w:before="100" w:beforeAutospacing="1" w:after="100" w:afterAutospacing="1" w:line="240" w:lineRule="auto"/>
+        <w:ind w:left="730"/>
+        <w:rPr>
+          <w:rFonts w:eastAsia="Times New Roman" w:cstheme="minorHAnsi"/>
+          <w:sz w:val="24"/>
+          <w:szCs w:val="24"/>
+        </w:rPr>
+      </w:pPr>
+      <w:r>
+        <w:rPr>
+          <w:rFonts w:eastAsia="Times New Roman" w:cstheme="minorHAnsi"/>
+          <w:sz w:val="24"/>
+          <w:szCs w:val="24"/>
+        </w:rPr>
+        <w:t>Drag Assets/</w:t>
       </w:r>
       <w:proofErr w:type="spellStart"/>
       <w:r>
@@ -662,7 +750,371 @@
           <w:sz w:val="24"/>
           <w:szCs w:val="24"/>
         </w:rPr>
-        <w:t>!</w:t>
+        <w:t>/Resources/</w:t>
+      </w:r>
+      <w:proofErr w:type="spellStart"/>
+      <w:r>
+        <w:rPr>
+          <w:rFonts w:eastAsia="Times New Roman" w:cstheme="minorHAnsi"/>
+          <w:sz w:val="24"/>
+          <w:szCs w:val="24"/>
+        </w:rPr>
+        <w:t>GONet</w:t>
+      </w:r>
+      <w:proofErr w:type="spellEnd"/>
+      <w:r>
+        <w:rPr>
+          <w:rFonts w:eastAsia="Times New Roman" w:cstheme="minorHAnsi"/>
+          <w:sz w:val="24"/>
+          <w:szCs w:val="24"/>
+        </w:rPr>
+        <w:t>/</w:t>
+      </w:r>
+      <w:proofErr w:type="spellStart"/>
+      <w:r>
+        <w:rPr>
+          <w:rFonts w:eastAsia="Times New Roman" w:cstheme="minorHAnsi"/>
+          <w:sz w:val="24"/>
+          <w:szCs w:val="24"/>
+        </w:rPr>
+        <w:t>GONet_GlobalContext</w:t>
+      </w:r>
+      <w:proofErr w:type="spellEnd"/>
+      <w:r>
+        <w:rPr>
+          <w:rFonts w:eastAsia="Times New Roman" w:cstheme="minorHAnsi"/>
+          <w:sz w:val="24"/>
+          <w:szCs w:val="24"/>
+        </w:rPr>
+        <w:t xml:space="preserve"> into your start-up scene (optionally =&gt; open Assets/</w:t>
+      </w:r>
+      <w:proofErr w:type="spellStart"/>
+      <w:r>
+        <w:rPr>
+          <w:rFonts w:eastAsia="Times New Roman" w:cstheme="minorHAnsi"/>
+          <w:sz w:val="24"/>
+          <w:szCs w:val="24"/>
+        </w:rPr>
+        <w:t>GONet</w:t>
+      </w:r>
+      <w:proofErr w:type="spellEnd"/>
+      <w:r>
+        <w:rPr>
+          <w:rFonts w:eastAsia="Times New Roman" w:cstheme="minorHAnsi"/>
+          <w:sz w:val="24"/>
+          <w:szCs w:val="24"/>
+        </w:rPr>
+        <w:t>/Sample/</w:t>
+      </w:r>
+      <w:proofErr w:type="spellStart"/>
+      <w:r>
+        <w:rPr>
+          <w:rFonts w:eastAsia="Times New Roman" w:cstheme="minorHAnsi"/>
+          <w:sz w:val="24"/>
+          <w:szCs w:val="24"/>
+        </w:rPr>
+        <w:t>GONetSampleScene.unity</w:t>
+      </w:r>
+      <w:proofErr w:type="spellEnd"/>
+      <w:r>
+        <w:rPr>
+          <w:rFonts w:eastAsia="Times New Roman" w:cstheme="minorHAnsi"/>
+          <w:sz w:val="24"/>
+          <w:szCs w:val="24"/>
+        </w:rPr>
+        <w:t xml:space="preserve"> that already has it instead of using your scene)</w:t>
+      </w:r>
+    </w:p>
+    <w:p>
+      <w:pPr>
+        <w:numPr>
+          <w:ilvl w:val="1"/>
+          <w:numId w:val="3"/>
+        </w:numPr>
+        <w:spacing w:before="100" w:beforeAutospacing="1" w:after="100" w:afterAutospacing="1" w:line="240" w:lineRule="auto"/>
+        <w:ind w:left="730"/>
+        <w:rPr>
+          <w:rFonts w:eastAsia="Times New Roman" w:cstheme="minorHAnsi"/>
+          <w:sz w:val="24"/>
+          <w:szCs w:val="24"/>
+        </w:rPr>
+      </w:pPr>
+      <w:bookmarkStart w:id="0" w:name="_GoBack"/>
+      <w:bookmarkEnd w:id="0"/>
+      <w:r>
+        <w:rPr>
+          <w:rFonts w:eastAsia="Times New Roman" w:cstheme="minorHAnsi"/>
+          <w:sz w:val="24"/>
+          <w:szCs w:val="24"/>
+        </w:rPr>
+        <w:t xml:space="preserve">Ensure Script Execution Order is setup: Edit =&gt; Project Settings =&gt; Script Execution Order (Add </w:t>
+      </w:r>
+      <w:proofErr w:type="spellStart"/>
+      <w:r>
+        <w:rPr>
+          <w:rFonts w:eastAsia="Times New Roman" w:cstheme="minorHAnsi"/>
+          <w:sz w:val="24"/>
+          <w:szCs w:val="24"/>
+        </w:rPr>
+        <w:t>GONet.GONetGlobal</w:t>
+      </w:r>
+      <w:proofErr w:type="spellEnd"/>
+      <w:r>
+        <w:rPr>
+          <w:rFonts w:eastAsia="Times New Roman" w:cstheme="minorHAnsi"/>
+          <w:sz w:val="24"/>
+          <w:szCs w:val="24"/>
+        </w:rPr>
+        <w:t xml:space="preserve"> at a value of -200 and </w:t>
+      </w:r>
+      <w:proofErr w:type="spellStart"/>
+      <w:r>
+        <w:rPr>
+          <w:rFonts w:eastAsia="Times New Roman" w:cstheme="minorHAnsi"/>
+          <w:sz w:val="24"/>
+          <w:szCs w:val="24"/>
+        </w:rPr>
+        <w:t>GONet.GONetParticipant</w:t>
+      </w:r>
+      <w:proofErr w:type="spellEnd"/>
+      <w:r>
+        <w:rPr>
+          <w:rFonts w:eastAsia="Times New Roman" w:cstheme="minorHAnsi"/>
+          <w:sz w:val="24"/>
+          <w:szCs w:val="24"/>
+        </w:rPr>
+        <w:t xml:space="preserve"> at a value of -199)</w:t>
+      </w:r>
+      <w:r>
+        <w:rPr>
+          <w:rFonts w:eastAsia="Times New Roman" w:cstheme="minorHAnsi"/>
+          <w:sz w:val="24"/>
+          <w:szCs w:val="24"/>
+        </w:rPr>
+        <w:t xml:space="preserve">.  If those values are already taken in your project, please select the next available </w:t>
+      </w:r>
+      <w:r>
+        <w:rPr>
+          <w:rFonts w:eastAsia="Times New Roman" w:cstheme="minorHAnsi"/>
+          <w:sz w:val="24"/>
+          <w:szCs w:val="24"/>
+        </w:rPr>
+        <w:lastRenderedPageBreak/>
+        <w:t xml:space="preserve">numbers lower than these, ensuring </w:t>
+      </w:r>
+      <w:proofErr w:type="spellStart"/>
+      <w:r>
+        <w:rPr>
+          <w:rFonts w:eastAsia="Times New Roman" w:cstheme="minorHAnsi"/>
+          <w:sz w:val="24"/>
+          <w:szCs w:val="24"/>
+        </w:rPr>
+        <w:t>GONet.GONetGlobal</w:t>
+      </w:r>
+      <w:proofErr w:type="spellEnd"/>
+      <w:r>
+        <w:rPr>
+          <w:rFonts w:eastAsia="Times New Roman" w:cstheme="minorHAnsi"/>
+          <w:sz w:val="24"/>
+          <w:szCs w:val="24"/>
+        </w:rPr>
+        <w:t xml:space="preserve"> remains less than </w:t>
+      </w:r>
+      <w:proofErr w:type="spellStart"/>
+      <w:r>
+        <w:rPr>
+          <w:rFonts w:eastAsia="Times New Roman" w:cstheme="minorHAnsi"/>
+          <w:sz w:val="24"/>
+          <w:szCs w:val="24"/>
+        </w:rPr>
+        <w:t>GONet.GONetParticipant</w:t>
+      </w:r>
+      <w:proofErr w:type="spellEnd"/>
+      <w:r>
+        <w:rPr>
+          <w:rFonts w:eastAsia="Times New Roman" w:cstheme="minorHAnsi"/>
+          <w:sz w:val="24"/>
+          <w:szCs w:val="24"/>
+        </w:rPr>
+        <w:t>.</w:t>
+      </w:r>
+    </w:p>
+    <w:p>
+      <w:pPr>
+        <w:numPr>
+          <w:ilvl w:val="1"/>
+          <w:numId w:val="3"/>
+        </w:numPr>
+        <w:spacing w:before="100" w:beforeAutospacing="1" w:after="100" w:afterAutospacing="1" w:line="240" w:lineRule="auto"/>
+        <w:ind w:left="730"/>
+        <w:rPr>
+          <w:rFonts w:eastAsia="Times New Roman" w:cstheme="minorHAnsi"/>
+          <w:sz w:val="24"/>
+          <w:szCs w:val="24"/>
+        </w:rPr>
+      </w:pPr>
+      <w:r>
+        <w:rPr>
+          <w:rFonts w:eastAsia="Times New Roman" w:cstheme="minorHAnsi"/>
+          <w:sz w:val="24"/>
+          <w:szCs w:val="24"/>
+        </w:rPr>
+        <w:t>Click Run/Play in Unity editor to play the scene (code generation will occur and scene should play….no errors/exceptions…if all is well)</w:t>
+      </w:r>
+    </w:p>
+    <w:p>
+      <w:pPr>
+        <w:numPr>
+          <w:ilvl w:val="1"/>
+          <w:numId w:val="3"/>
+        </w:numPr>
+        <w:spacing w:before="100" w:beforeAutospacing="1" w:after="100" w:afterAutospacing="1" w:line="240" w:lineRule="auto"/>
+        <w:ind w:left="730"/>
+        <w:rPr>
+          <w:rFonts w:eastAsia="Times New Roman" w:cstheme="minorHAnsi"/>
+          <w:sz w:val="24"/>
+          <w:szCs w:val="24"/>
+        </w:rPr>
+      </w:pPr>
+      <w:r>
+        <w:rPr>
+          <w:rFonts w:eastAsia="Times New Roman" w:cstheme="minorHAnsi"/>
+          <w:sz w:val="24"/>
+          <w:szCs w:val="24"/>
+        </w:rPr>
+        <w:t>With scene running and Game windows focused, press the following keys simultaneously on the keyboard to spawn a server: left ALT + S (</w:t>
+      </w:r>
+      <w:proofErr w:type="spellStart"/>
+      <w:r>
+        <w:rPr>
+          <w:rFonts w:eastAsia="Times New Roman" w:cstheme="minorHAnsi"/>
+          <w:sz w:val="24"/>
+          <w:szCs w:val="24"/>
+        </w:rPr>
+        <w:t>GONetServer</w:t>
+      </w:r>
+      <w:proofErr w:type="spellEnd"/>
+      <w:r>
+        <w:rPr>
+          <w:rFonts w:eastAsia="Times New Roman" w:cstheme="minorHAnsi"/>
+          <w:sz w:val="24"/>
+          <w:szCs w:val="24"/>
+        </w:rPr>
+        <w:t>(Clone) instance appears in the scene and server is now listening for connections from clients)</w:t>
+      </w:r>
+    </w:p>
+    <w:p>
+      <w:pPr>
+        <w:numPr>
+          <w:ilvl w:val="1"/>
+          <w:numId w:val="3"/>
+        </w:numPr>
+        <w:spacing w:before="100" w:beforeAutospacing="1" w:after="100" w:afterAutospacing="1" w:line="240" w:lineRule="auto"/>
+        <w:ind w:left="730"/>
+        <w:rPr>
+          <w:rFonts w:eastAsia="Times New Roman" w:cstheme="minorHAnsi"/>
+          <w:sz w:val="24"/>
+          <w:szCs w:val="24"/>
+        </w:rPr>
+      </w:pPr>
+      <w:r>
+        <w:rPr>
+          <w:rFonts w:eastAsia="Times New Roman" w:cstheme="minorHAnsi"/>
+          <w:sz w:val="24"/>
+          <w:szCs w:val="24"/>
+        </w:rPr>
+        <w:t>Click Run/Play in Unity editor to stop playing the currently playing scene</w:t>
+      </w:r>
+    </w:p>
+    <w:p>
+      <w:pPr>
+        <w:numPr>
+          <w:ilvl w:val="1"/>
+          <w:numId w:val="3"/>
+        </w:numPr>
+        <w:spacing w:before="100" w:beforeAutospacing="1" w:after="100" w:afterAutospacing="1" w:line="240" w:lineRule="auto"/>
+        <w:ind w:left="730"/>
+        <w:rPr>
+          <w:rFonts w:eastAsia="Times New Roman" w:cstheme="minorHAnsi"/>
+          <w:sz w:val="24"/>
+          <w:szCs w:val="24"/>
+        </w:rPr>
+      </w:pPr>
+      <w:r>
+        <w:rPr>
+          <w:rFonts w:eastAsia="Times New Roman" w:cstheme="minorHAnsi"/>
+          <w:sz w:val="24"/>
+          <w:szCs w:val="24"/>
+        </w:rPr>
+        <w:t>If all that went well, you should be set to test some stuff in builds or just develop some and then test</w:t>
+      </w:r>
+    </w:p>
+    <w:p>
+      <w:pPr>
+        <w:numPr>
+          <w:ilvl w:val="0"/>
+          <w:numId w:val="3"/>
+        </w:numPr>
+        <w:spacing w:before="100" w:beforeAutospacing="1" w:after="0" w:line="240" w:lineRule="auto"/>
+        <w:rPr>
+          <w:rFonts w:eastAsia="Times New Roman" w:cstheme="minorHAnsi"/>
+          <w:sz w:val="24"/>
+          <w:szCs w:val="24"/>
+        </w:rPr>
+      </w:pPr>
+      <w:r>
+        <w:rPr>
+          <w:rFonts w:eastAsia="Times New Roman" w:cstheme="minorHAnsi"/>
+          <w:sz w:val="24"/>
+          <w:szCs w:val="24"/>
+        </w:rPr>
+        <w:t>Instructions (with build)</w:t>
+      </w:r>
+    </w:p>
+    <w:p>
+      <w:pPr>
+        <w:numPr>
+          <w:ilvl w:val="1"/>
+          <w:numId w:val="3"/>
+        </w:numPr>
+        <w:spacing w:before="100" w:beforeAutospacing="1" w:after="100" w:afterAutospacing="1" w:line="240" w:lineRule="auto"/>
+        <w:ind w:left="730"/>
+        <w:rPr>
+          <w:rFonts w:eastAsia="Times New Roman" w:cstheme="minorHAnsi"/>
+          <w:sz w:val="24"/>
+          <w:szCs w:val="24"/>
+        </w:rPr>
+      </w:pPr>
+      <w:r>
+        <w:rPr>
+          <w:rFonts w:eastAsia="Times New Roman" w:cstheme="minorHAnsi"/>
+          <w:sz w:val="24"/>
+          <w:szCs w:val="24"/>
+        </w:rPr>
+        <w:t>Create a build (e.g., gonet_sample.exe on Windows)</w:t>
+      </w:r>
+    </w:p>
+    <w:p>
+      <w:pPr>
+        <w:numPr>
+          <w:ilvl w:val="1"/>
+          <w:numId w:val="3"/>
+        </w:numPr>
+        <w:spacing w:before="100" w:beforeAutospacing="1" w:after="100" w:afterAutospacing="1" w:line="240" w:lineRule="auto"/>
+        <w:ind w:left="730"/>
+        <w:rPr>
+          <w:rFonts w:eastAsia="Times New Roman" w:cstheme="minorHAnsi"/>
+          <w:sz w:val="24"/>
+          <w:szCs w:val="24"/>
+        </w:rPr>
+      </w:pPr>
+      <w:r>
+        <w:rPr>
+          <w:rFonts w:eastAsia="Times New Roman" w:cstheme="minorHAnsi"/>
+          <w:sz w:val="24"/>
+          <w:szCs w:val="24"/>
+        </w:rPr>
+        <w:t>If on Windows:</w:t>
       </w:r>
     </w:p>
     <w:p>
@@ -685,7 +1137,7 @@
           <w:sz w:val="24"/>
           <w:szCs w:val="24"/>
         </w:rPr>
-        <w:t>The one time you do unzip, ensure to select to replace all files that may already be present (since the Compile step above will have created the Assets/</w:t>
+        <w:t>Open project folder =&gt; /Assets/</w:t>
       </w:r>
       <w:proofErr w:type="spellStart"/>
       <w:r>
@@ -721,41 +1173,7 @@
           <w:sz w:val="24"/>
           <w:szCs w:val="24"/>
         </w:rPr>
-        <w:t xml:space="preserve">/DesignTimeLocations.txt file already, BUT we will overwrite that too during </w:t>
-      </w:r>
-      <w:proofErr w:type="gramStart"/>
-      <w:r>
-        <w:rPr>
-          <w:rFonts w:eastAsia="Times New Roman" w:cstheme="minorHAnsi"/>
-          <w:sz w:val="24"/>
-          <w:szCs w:val="24"/>
-        </w:rPr>
-        <w:t>the unzip</w:t>
-      </w:r>
-      <w:proofErr w:type="gramEnd"/>
-      <w:r>
-        <w:rPr>
-          <w:rFonts w:eastAsia="Times New Roman" w:cstheme="minorHAnsi"/>
-          <w:sz w:val="24"/>
-          <w:szCs w:val="24"/>
-        </w:rPr>
-        <w:t xml:space="preserve"> and that is OK</w:t>
-      </w:r>
-      <w:r>
-        <w:rPr>
-          <w:rFonts w:eastAsia="Times New Roman" w:cstheme="minorHAnsi"/>
-          <w:sz w:val="24"/>
-          <w:szCs w:val="24"/>
-        </w:rPr>
-        <w:t xml:space="preserve"> as</w:t>
-      </w:r>
-      <w:r>
-        <w:rPr>
-          <w:rFonts w:eastAsia="Times New Roman" w:cstheme="minorHAnsi"/>
-          <w:sz w:val="24"/>
-          <w:szCs w:val="24"/>
-        </w:rPr>
-        <w:t xml:space="preserve"> this one time only!).</w:t>
+        <w:t xml:space="preserve"> and copy Start_CLIENT.bat and Start_SERVER.bat</w:t>
       </w:r>
     </w:p>
     <w:p>
@@ -778,7 +1196,192 @@
           <w:sz w:val="24"/>
           <w:szCs w:val="24"/>
         </w:rPr>
-        <w:t xml:space="preserve">(optional) Watch a video about </w:t>
+        <w:t>Paste files into build folder where gonet_sample.exe exists</w:t>
+      </w:r>
+    </w:p>
+    <w:p>
+      <w:pPr>
+        <w:numPr>
+          <w:ilvl w:val="2"/>
+          <w:numId w:val="3"/>
+        </w:numPr>
+        <w:spacing w:before="100" w:beforeAutospacing="1" w:after="100" w:afterAutospacing="1" w:line="240" w:lineRule="auto"/>
+        <w:ind w:left="1450"/>
+        <w:rPr>
+          <w:rFonts w:eastAsia="Times New Roman" w:cstheme="minorHAnsi"/>
+          <w:sz w:val="24"/>
+          <w:szCs w:val="24"/>
+        </w:rPr>
+      </w:pPr>
+      <w:r>
+        <w:rPr>
+          <w:rFonts w:eastAsia="Times New Roman" w:cstheme="minorHAnsi"/>
+          <w:sz w:val="24"/>
+          <w:szCs w:val="24"/>
+        </w:rPr>
+        <w:t>Open both pasted files, changing GONetSandbox.exe to gonet_sample.exe, save files</w:t>
+      </w:r>
+    </w:p>
+    <w:p>
+      <w:pPr>
+        <w:numPr>
+          <w:ilvl w:val="2"/>
+          <w:numId w:val="3"/>
+        </w:numPr>
+        <w:spacing w:before="100" w:beforeAutospacing="1" w:after="100" w:afterAutospacing="1" w:line="240" w:lineRule="auto"/>
+        <w:ind w:left="1450"/>
+        <w:rPr>
+          <w:rFonts w:eastAsia="Times New Roman" w:cstheme="minorHAnsi"/>
+          <w:sz w:val="24"/>
+          <w:szCs w:val="24"/>
+        </w:rPr>
+      </w:pPr>
+      <w:r>
+        <w:rPr>
+          <w:rFonts w:eastAsia="Times New Roman" w:cstheme="minorHAnsi"/>
+          <w:sz w:val="24"/>
+          <w:szCs w:val="24"/>
+        </w:rPr>
+        <w:t>Run Start_SERVER.bat (server needs to start first, running this bat file does that)</w:t>
+      </w:r>
+    </w:p>
+    <w:p>
+      <w:pPr>
+        <w:numPr>
+          <w:ilvl w:val="2"/>
+          <w:numId w:val="3"/>
+        </w:numPr>
+        <w:spacing w:before="100" w:beforeAutospacing="1" w:after="100" w:afterAutospacing="1" w:line="240" w:lineRule="auto"/>
+        <w:ind w:left="1450"/>
+        <w:rPr>
+          <w:rFonts w:eastAsia="Times New Roman" w:cstheme="minorHAnsi"/>
+          <w:sz w:val="24"/>
+          <w:szCs w:val="24"/>
+        </w:rPr>
+      </w:pPr>
+      <w:r>
+        <w:rPr>
+          <w:rFonts w:eastAsia="Times New Roman" w:cstheme="minorHAnsi"/>
+          <w:sz w:val="24"/>
+          <w:szCs w:val="24"/>
+        </w:rPr>
+        <w:t>Run Start_CLIENT.bat (client will connect to local server)</w:t>
+      </w:r>
+    </w:p>
+    <w:p>
+      <w:pPr>
+        <w:numPr>
+          <w:ilvl w:val="1"/>
+          <w:numId w:val="3"/>
+        </w:numPr>
+        <w:spacing w:before="100" w:beforeAutospacing="1" w:after="100" w:afterAutospacing="1" w:line="240" w:lineRule="auto"/>
+        <w:ind w:left="730"/>
+        <w:rPr>
+          <w:rFonts w:eastAsia="Times New Roman" w:cstheme="minorHAnsi"/>
+          <w:sz w:val="24"/>
+          <w:szCs w:val="24"/>
+        </w:rPr>
+      </w:pPr>
+      <w:r>
+        <w:rPr>
+          <w:rFonts w:eastAsia="Times New Roman" w:cstheme="minorHAnsi"/>
+          <w:sz w:val="24"/>
+          <w:szCs w:val="24"/>
+        </w:rPr>
+        <w:t>If not on Windows:</w:t>
+      </w:r>
+    </w:p>
+    <w:p>
+      <w:pPr>
+        <w:numPr>
+          <w:ilvl w:val="2"/>
+          <w:numId w:val="3"/>
+        </w:numPr>
+        <w:spacing w:before="100" w:beforeAutospacing="1" w:after="100" w:afterAutospacing="1" w:line="240" w:lineRule="auto"/>
+        <w:ind w:left="1450"/>
+        <w:rPr>
+          <w:rFonts w:eastAsia="Times New Roman" w:cstheme="minorHAnsi"/>
+          <w:sz w:val="24"/>
+          <w:szCs w:val="24"/>
+        </w:rPr>
+      </w:pPr>
+      <w:r>
+        <w:rPr>
+          <w:rFonts w:eastAsia="Times New Roman" w:cstheme="minorHAnsi"/>
+          <w:sz w:val="24"/>
+          <w:szCs w:val="24"/>
+        </w:rPr>
+        <w:t>Run first instance of build, focus mouse there, press left ALT + S (server needs to start first…BEWARE: there is really no indication the server is started, but if the window had focus and you pressed the key combo it started)</w:t>
+      </w:r>
+    </w:p>
+    <w:p>
+      <w:pPr>
+        <w:numPr>
+          <w:ilvl w:val="2"/>
+          <w:numId w:val="3"/>
+        </w:numPr>
+        <w:spacing w:before="100" w:beforeAutospacing="1" w:after="100" w:afterAutospacing="1" w:line="240" w:lineRule="auto"/>
+        <w:ind w:left="1450"/>
+        <w:rPr>
+          <w:rFonts w:eastAsia="Times New Roman" w:cstheme="minorHAnsi"/>
+          <w:sz w:val="24"/>
+          <w:szCs w:val="24"/>
+        </w:rPr>
+      </w:pPr>
+      <w:r>
+        <w:rPr>
+          <w:rFonts w:eastAsia="Times New Roman" w:cstheme="minorHAnsi"/>
+          <w:sz w:val="24"/>
+          <w:szCs w:val="24"/>
+        </w:rPr>
+        <w:t>Run second instance of build, focus mouse there, press Left ALT + C (client will connect to local server…BEWARE: before pressing the key combo in the client window, the game might appear to be out of “data sync” and will correct itself once the client is connected to server….the client thinks he owns stuff that he does not until it is forced into submission!)</w:t>
+      </w:r>
+    </w:p>
+    <w:p>
+      <w:pPr>
+        <w:numPr>
+          <w:ilvl w:val="1"/>
+          <w:numId w:val="3"/>
+        </w:numPr>
+        <w:spacing w:before="100" w:beforeAutospacing="1" w:after="100" w:afterAutospacing="1" w:line="240" w:lineRule="auto"/>
+        <w:ind w:left="730"/>
+        <w:rPr>
+          <w:rFonts w:cstheme="minorHAnsi"/>
+          <w:sz w:val="24"/>
+          <w:szCs w:val="24"/>
+        </w:rPr>
+      </w:pPr>
+      <w:r>
+        <w:rPr>
+          <w:rFonts w:eastAsia="Times New Roman" w:cstheme="minorHAnsi"/>
+          <w:sz w:val="24"/>
+          <w:szCs w:val="24"/>
+        </w:rPr>
+        <w:t>Yay</w:t>
+      </w:r>
+      <w:r>
+        <w:rPr>
+          <w:rFonts w:eastAsia="Times New Roman" w:cstheme="minorHAnsi"/>
+          <w:sz w:val="24"/>
+          <w:szCs w:val="24"/>
+        </w:rPr>
+        <w:t>! Yo</w:t>
+      </w:r>
+      <w:r>
+        <w:rPr>
+          <w:rFonts w:eastAsia="Times New Roman" w:cstheme="minorHAnsi"/>
+          <w:sz w:val="24"/>
+          <w:szCs w:val="24"/>
+        </w:rPr>
+        <w:t xml:space="preserve">u are </w:t>
+      </w:r>
+      <w:r>
+        <w:rPr>
+          <w:rFonts w:eastAsia="Times New Roman" w:cstheme="minorHAnsi"/>
+          <w:sz w:val="24"/>
+          <w:szCs w:val="24"/>
+        </w:rPr>
+        <w:t xml:space="preserve">all setup to use </w:t>
       </w:r>
       <w:proofErr w:type="spellStart"/>
       <w:r>
@@ -796,7 +1399,15 @@
           <w:sz w:val="24"/>
           <w:szCs w:val="24"/>
         </w:rPr>
-        <w:t xml:space="preserve"> </w:t>
+        <w:t>.</w:t>
+      </w:r>
+      <w:r>
+        <w:rPr>
+          <w:rFonts w:eastAsia="Times New Roman" w:cstheme="minorHAnsi"/>
+          <w:sz w:val="24"/>
+          <w:szCs w:val="24"/>
+        </w:rPr>
+        <w:t xml:space="preserve"> Go add some </w:t>
       </w:r>
       <w:proofErr w:type="spellStart"/>
       <w:r>
@@ -805,7 +1416,7 @@
           <w:sz w:val="24"/>
           <w:szCs w:val="24"/>
         </w:rPr>
-        <w:t>StreamingAssets</w:t>
+        <w:t>GameObjects</w:t>
       </w:r>
       <w:proofErr w:type="spellEnd"/>
       <w:r>
@@ -814,812 +1425,87 @@
           <w:sz w:val="24"/>
           <w:szCs w:val="24"/>
         </w:rPr>
-        <w:t xml:space="preserve"> setup: </w:t>
+        <w:t xml:space="preserve"> to the scene with </w:t>
+      </w:r>
+      <w:proofErr w:type="spellStart"/>
+      <w:r>
+        <w:rPr>
+          <w:rFonts w:eastAsia="Times New Roman" w:cstheme="minorHAnsi"/>
+          <w:sz w:val="24"/>
+          <w:szCs w:val="24"/>
+        </w:rPr>
+        <w:t>GONetParticipant</w:t>
+      </w:r>
+      <w:proofErr w:type="spellEnd"/>
+      <w:r>
+        <w:rPr>
+          <w:rFonts w:eastAsia="Times New Roman" w:cstheme="minorHAnsi"/>
+          <w:sz w:val="24"/>
+          <w:szCs w:val="24"/>
+        </w:rPr>
+        <w:t xml:space="preserve"> component added to </w:t>
+      </w:r>
+      <w:r>
+        <w:rPr>
+          <w:rFonts w:eastAsia="Times New Roman" w:cstheme="minorHAnsi"/>
+          <w:sz w:val="24"/>
+          <w:szCs w:val="24"/>
+        </w:rPr>
+        <w:t>them</w:t>
+      </w:r>
+      <w:r>
+        <w:rPr>
+          <w:rFonts w:eastAsia="Times New Roman" w:cstheme="minorHAnsi"/>
+          <w:sz w:val="24"/>
+          <w:szCs w:val="24"/>
+        </w:rPr>
+        <w:t xml:space="preserve"> and do something interesting with it, create another build, test again, rinse, repeat!</w:t>
+      </w:r>
+    </w:p>
+    <w:p>
+      <w:pPr>
+        <w:numPr>
+          <w:ilvl w:val="0"/>
+          <w:numId w:val="3"/>
+        </w:numPr>
+        <w:spacing w:before="100" w:beforeAutospacing="1" w:after="100" w:afterAutospacing="1" w:line="240" w:lineRule="auto"/>
+        <w:rPr>
+          <w:rFonts w:cstheme="minorHAnsi"/>
+          <w:sz w:val="24"/>
+          <w:szCs w:val="24"/>
+        </w:rPr>
+      </w:pPr>
+      <w:r>
+        <w:rPr>
+          <w:rFonts w:cstheme="minorHAnsi"/>
+          <w:sz w:val="24"/>
+          <w:szCs w:val="24"/>
+        </w:rPr>
+        <w:t>Support</w:t>
+      </w:r>
+    </w:p>
+    <w:p>
+      <w:pPr>
+        <w:numPr>
+          <w:ilvl w:val="1"/>
+          <w:numId w:val="3"/>
+        </w:numPr>
+        <w:spacing w:before="100" w:beforeAutospacing="1" w:after="100" w:afterAutospacing="1" w:line="240" w:lineRule="auto"/>
+        <w:rPr>
+          <w:rFonts w:cstheme="minorHAnsi"/>
+          <w:sz w:val="24"/>
+          <w:szCs w:val="24"/>
+        </w:rPr>
+      </w:pPr>
+      <w:r>
+        <w:rPr>
+          <w:rFonts w:cstheme="minorHAnsi"/>
+          <w:sz w:val="24"/>
+          <w:szCs w:val="24"/>
+        </w:rPr>
+        <w:t xml:space="preserve">If any issues arise, please reach out to support via email: </w:t>
       </w:r>
       <w:hyperlink r:id="rId8" w:history="1">
-        <w:r>
-          <w:rPr>
-            <w:rStyle w:val="Hyperlink"/>
-            <w:rFonts w:eastAsia="Times New Roman" w:cstheme="minorHAnsi"/>
-            <w:sz w:val="24"/>
-            <w:szCs w:val="24"/>
-          </w:rPr>
-          <w:t>https://www.youtube.com/watch?v=C2XgC3oCV8c</w:t>
-        </w:r>
-      </w:hyperlink>
-    </w:p>
-    <w:p>
-      <w:pPr>
-        <w:numPr>
-          <w:ilvl w:val="1"/>
-          <w:numId w:val="3"/>
-        </w:numPr>
-        <w:spacing w:before="100" w:beforeAutospacing="1" w:after="100" w:afterAutospacing="1" w:line="240" w:lineRule="auto"/>
-        <w:ind w:left="730"/>
-        <w:rPr>
-          <w:rFonts w:eastAsia="Times New Roman" w:cstheme="minorHAnsi"/>
-          <w:sz w:val="24"/>
-          <w:szCs w:val="24"/>
-        </w:rPr>
-      </w:pPr>
-      <w:r>
-        <w:rPr>
-          <w:rFonts w:eastAsia="Times New Roman" w:cstheme="minorHAnsi"/>
-          <w:sz w:val="24"/>
-          <w:szCs w:val="24"/>
-        </w:rPr>
-        <w:t>Drag Assets/</w:t>
-      </w:r>
-      <w:proofErr w:type="spellStart"/>
-      <w:r>
-        <w:rPr>
-          <w:rFonts w:eastAsia="Times New Roman" w:cstheme="minorHAnsi"/>
-          <w:sz w:val="24"/>
-          <w:szCs w:val="24"/>
-        </w:rPr>
-        <w:t>GONet</w:t>
-      </w:r>
-      <w:proofErr w:type="spellEnd"/>
-      <w:r>
-        <w:rPr>
-          <w:rFonts w:eastAsia="Times New Roman" w:cstheme="minorHAnsi"/>
-          <w:sz w:val="24"/>
-          <w:szCs w:val="24"/>
-        </w:rPr>
-        <w:t>/Resources/</w:t>
-      </w:r>
-      <w:proofErr w:type="spellStart"/>
-      <w:r>
-        <w:rPr>
-          <w:rFonts w:eastAsia="Times New Roman" w:cstheme="minorHAnsi"/>
-          <w:sz w:val="24"/>
-          <w:szCs w:val="24"/>
-        </w:rPr>
-        <w:t>GONet</w:t>
-      </w:r>
-      <w:proofErr w:type="spellEnd"/>
-      <w:r>
-        <w:rPr>
-          <w:rFonts w:eastAsia="Times New Roman" w:cstheme="minorHAnsi"/>
-          <w:sz w:val="24"/>
-          <w:szCs w:val="24"/>
-        </w:rPr>
-        <w:t>/</w:t>
-      </w:r>
-      <w:proofErr w:type="spellStart"/>
-      <w:r>
-        <w:rPr>
-          <w:rFonts w:eastAsia="Times New Roman" w:cstheme="minorHAnsi"/>
-          <w:sz w:val="24"/>
-          <w:szCs w:val="24"/>
-        </w:rPr>
-        <w:t>GONet_GlobalContext</w:t>
-      </w:r>
-      <w:proofErr w:type="spellEnd"/>
-      <w:r>
-        <w:rPr>
-          <w:rFonts w:eastAsia="Times New Roman" w:cstheme="minorHAnsi"/>
-          <w:sz w:val="24"/>
-          <w:szCs w:val="24"/>
-        </w:rPr>
-        <w:t xml:space="preserve"> into your start-up scene (optionally =&gt; open Assets/</w:t>
-      </w:r>
-      <w:proofErr w:type="spellStart"/>
-      <w:r>
-        <w:rPr>
-          <w:rFonts w:eastAsia="Times New Roman" w:cstheme="minorHAnsi"/>
-          <w:sz w:val="24"/>
-          <w:szCs w:val="24"/>
-        </w:rPr>
-        <w:t>GONet</w:t>
-      </w:r>
-      <w:proofErr w:type="spellEnd"/>
-      <w:r>
-        <w:rPr>
-          <w:rFonts w:eastAsia="Times New Roman" w:cstheme="minorHAnsi"/>
-          <w:sz w:val="24"/>
-          <w:szCs w:val="24"/>
-        </w:rPr>
-        <w:t>/Sample/</w:t>
-      </w:r>
-      <w:proofErr w:type="spellStart"/>
-      <w:r>
-        <w:rPr>
-          <w:rFonts w:eastAsia="Times New Roman" w:cstheme="minorHAnsi"/>
-          <w:sz w:val="24"/>
-          <w:szCs w:val="24"/>
-        </w:rPr>
-        <w:t>GONetSampleScene.unity</w:t>
-      </w:r>
-      <w:proofErr w:type="spellEnd"/>
-      <w:r>
-        <w:rPr>
-          <w:rFonts w:eastAsia="Times New Roman" w:cstheme="minorHAnsi"/>
-          <w:sz w:val="24"/>
-          <w:szCs w:val="24"/>
-        </w:rPr>
-        <w:t xml:space="preserve"> that already has it instead of using your scene)</w:t>
-      </w:r>
-    </w:p>
-    <w:p>
-      <w:pPr>
-        <w:numPr>
-          <w:ilvl w:val="1"/>
-          <w:numId w:val="3"/>
-        </w:numPr>
-        <w:spacing w:before="100" w:beforeAutospacing="1" w:after="100" w:afterAutospacing="1" w:line="240" w:lineRule="auto"/>
-        <w:ind w:left="730"/>
-        <w:rPr>
-          <w:rFonts w:eastAsia="Times New Roman" w:cstheme="minorHAnsi"/>
-          <w:sz w:val="24"/>
-          <w:szCs w:val="24"/>
-        </w:rPr>
-      </w:pPr>
-      <w:r>
-        <w:rPr>
-          <w:rFonts w:eastAsia="Times New Roman" w:cstheme="minorHAnsi"/>
-          <w:sz w:val="24"/>
-          <w:szCs w:val="24"/>
-        </w:rPr>
-        <w:t xml:space="preserve">Ensure Script Execution Order is setup: Edit =&gt; Project Settings =&gt; Script Execution Order (Add </w:t>
-      </w:r>
-      <w:proofErr w:type="spellStart"/>
-      <w:r>
-        <w:rPr>
-          <w:rFonts w:eastAsia="Times New Roman" w:cstheme="minorHAnsi"/>
-          <w:sz w:val="24"/>
-          <w:szCs w:val="24"/>
-        </w:rPr>
-        <w:t>GONet.GONetGlobal</w:t>
-      </w:r>
-      <w:proofErr w:type="spellEnd"/>
-      <w:r>
-        <w:rPr>
-          <w:rFonts w:eastAsia="Times New Roman" w:cstheme="minorHAnsi"/>
-          <w:sz w:val="24"/>
-          <w:szCs w:val="24"/>
-        </w:rPr>
-        <w:t xml:space="preserve"> at a value of -200 and </w:t>
-      </w:r>
-      <w:proofErr w:type="spellStart"/>
-      <w:r>
-        <w:rPr>
-          <w:rFonts w:eastAsia="Times New Roman" w:cstheme="minorHAnsi"/>
-          <w:sz w:val="24"/>
-          <w:szCs w:val="24"/>
-        </w:rPr>
-        <w:t>GONet.GONetParticipant</w:t>
-      </w:r>
-      <w:proofErr w:type="spellEnd"/>
-      <w:r>
-        <w:rPr>
-          <w:rFonts w:eastAsia="Times New Roman" w:cstheme="minorHAnsi"/>
-          <w:sz w:val="24"/>
-          <w:szCs w:val="24"/>
-        </w:rPr>
-        <w:t xml:space="preserve"> at a value of -</w:t>
-      </w:r>
-      <w:r>
-        <w:rPr>
-          <w:rFonts w:eastAsia="Times New Roman" w:cstheme="minorHAnsi"/>
-          <w:sz w:val="24"/>
-          <w:szCs w:val="24"/>
-        </w:rPr>
-        <w:lastRenderedPageBreak/>
-        <w:t>199)</w:t>
-      </w:r>
-      <w:r>
-        <w:rPr>
-          <w:rFonts w:eastAsia="Times New Roman" w:cstheme="minorHAnsi"/>
-          <w:sz w:val="24"/>
-          <w:szCs w:val="24"/>
-        </w:rPr>
-        <w:t xml:space="preserve">.  If those values are already taken in your project, please select the next available numbers lower than these, ensuring </w:t>
-      </w:r>
-      <w:proofErr w:type="spellStart"/>
-      <w:r>
-        <w:rPr>
-          <w:rFonts w:eastAsia="Times New Roman" w:cstheme="minorHAnsi"/>
-          <w:sz w:val="24"/>
-          <w:szCs w:val="24"/>
-        </w:rPr>
-        <w:t>GONet.GONetGlobal</w:t>
-      </w:r>
-      <w:proofErr w:type="spellEnd"/>
-      <w:r>
-        <w:rPr>
-          <w:rFonts w:eastAsia="Times New Roman" w:cstheme="minorHAnsi"/>
-          <w:sz w:val="24"/>
-          <w:szCs w:val="24"/>
-        </w:rPr>
-        <w:t xml:space="preserve"> remains less than </w:t>
-      </w:r>
-      <w:proofErr w:type="spellStart"/>
-      <w:r>
-        <w:rPr>
-          <w:rFonts w:eastAsia="Times New Roman" w:cstheme="minorHAnsi"/>
-          <w:sz w:val="24"/>
-          <w:szCs w:val="24"/>
-        </w:rPr>
-        <w:t>GONet.GONetParticipant</w:t>
-      </w:r>
-      <w:proofErr w:type="spellEnd"/>
-      <w:r>
-        <w:rPr>
-          <w:rFonts w:eastAsia="Times New Roman" w:cstheme="minorHAnsi"/>
-          <w:sz w:val="24"/>
-          <w:szCs w:val="24"/>
-        </w:rPr>
-        <w:t>.</w:t>
-      </w:r>
-    </w:p>
-    <w:p>
-      <w:pPr>
-        <w:numPr>
-          <w:ilvl w:val="1"/>
-          <w:numId w:val="3"/>
-        </w:numPr>
-        <w:spacing w:before="100" w:beforeAutospacing="1" w:after="100" w:afterAutospacing="1" w:line="240" w:lineRule="auto"/>
-        <w:ind w:left="730"/>
-        <w:rPr>
-          <w:rFonts w:eastAsia="Times New Roman" w:cstheme="minorHAnsi"/>
-          <w:sz w:val="24"/>
-          <w:szCs w:val="24"/>
-        </w:rPr>
-      </w:pPr>
-      <w:r>
-        <w:rPr>
-          <w:rFonts w:eastAsia="Times New Roman" w:cstheme="minorHAnsi"/>
-          <w:sz w:val="24"/>
-          <w:szCs w:val="24"/>
-        </w:rPr>
-        <w:t>Click Run/Play in Unity editor to play the scene (code generation will occur and scene should play….no errors/exceptions…if all is well)</w:t>
-      </w:r>
-    </w:p>
-    <w:p>
-      <w:pPr>
-        <w:numPr>
-          <w:ilvl w:val="1"/>
-          <w:numId w:val="3"/>
-        </w:numPr>
-        <w:spacing w:before="100" w:beforeAutospacing="1" w:after="100" w:afterAutospacing="1" w:line="240" w:lineRule="auto"/>
-        <w:ind w:left="730"/>
-        <w:rPr>
-          <w:rFonts w:eastAsia="Times New Roman" w:cstheme="minorHAnsi"/>
-          <w:sz w:val="24"/>
-          <w:szCs w:val="24"/>
-        </w:rPr>
-      </w:pPr>
-      <w:r>
-        <w:rPr>
-          <w:rFonts w:eastAsia="Times New Roman" w:cstheme="minorHAnsi"/>
-          <w:sz w:val="24"/>
-          <w:szCs w:val="24"/>
-        </w:rPr>
-        <w:t>With scene running and Game windows focused, press the following keys simultaneously on the keyboard to spawn a server: left ALT + S (</w:t>
-      </w:r>
-      <w:proofErr w:type="spellStart"/>
-      <w:r>
-        <w:rPr>
-          <w:rFonts w:eastAsia="Times New Roman" w:cstheme="minorHAnsi"/>
-          <w:sz w:val="24"/>
-          <w:szCs w:val="24"/>
-        </w:rPr>
-        <w:t>GONetServer</w:t>
-      </w:r>
-      <w:proofErr w:type="spellEnd"/>
-      <w:r>
-        <w:rPr>
-          <w:rFonts w:eastAsia="Times New Roman" w:cstheme="minorHAnsi"/>
-          <w:sz w:val="24"/>
-          <w:szCs w:val="24"/>
-        </w:rPr>
-        <w:t>(Clone) instance appears in the scene and server is now listening for connections from clients)</w:t>
-      </w:r>
-    </w:p>
-    <w:p>
-      <w:pPr>
-        <w:numPr>
-          <w:ilvl w:val="1"/>
-          <w:numId w:val="3"/>
-        </w:numPr>
-        <w:spacing w:before="100" w:beforeAutospacing="1" w:after="100" w:afterAutospacing="1" w:line="240" w:lineRule="auto"/>
-        <w:ind w:left="730"/>
-        <w:rPr>
-          <w:rFonts w:eastAsia="Times New Roman" w:cstheme="minorHAnsi"/>
-          <w:sz w:val="24"/>
-          <w:szCs w:val="24"/>
-        </w:rPr>
-      </w:pPr>
-      <w:r>
-        <w:rPr>
-          <w:rFonts w:eastAsia="Times New Roman" w:cstheme="minorHAnsi"/>
-          <w:sz w:val="24"/>
-          <w:szCs w:val="24"/>
-        </w:rPr>
-        <w:t>Click Run/Play in Unity editor to stop playing the currently playing scene</w:t>
-      </w:r>
-    </w:p>
-    <w:p>
-      <w:pPr>
-        <w:numPr>
-          <w:ilvl w:val="1"/>
-          <w:numId w:val="3"/>
-        </w:numPr>
-        <w:spacing w:before="100" w:beforeAutospacing="1" w:after="100" w:afterAutospacing="1" w:line="240" w:lineRule="auto"/>
-        <w:ind w:left="730"/>
-        <w:rPr>
-          <w:rFonts w:eastAsia="Times New Roman" w:cstheme="minorHAnsi"/>
-          <w:sz w:val="24"/>
-          <w:szCs w:val="24"/>
-        </w:rPr>
-      </w:pPr>
-      <w:r>
-        <w:rPr>
-          <w:rFonts w:eastAsia="Times New Roman" w:cstheme="minorHAnsi"/>
-          <w:sz w:val="24"/>
-          <w:szCs w:val="24"/>
-        </w:rPr>
-        <w:t>If all that went well, you should be set to test some stuff in builds or just develop some and then test</w:t>
-      </w:r>
-    </w:p>
-    <w:p>
-      <w:pPr>
-        <w:numPr>
-          <w:ilvl w:val="0"/>
-          <w:numId w:val="3"/>
-        </w:numPr>
-        <w:spacing w:before="100" w:beforeAutospacing="1" w:after="0" w:line="240" w:lineRule="auto"/>
-        <w:rPr>
-          <w:rFonts w:eastAsia="Times New Roman" w:cstheme="minorHAnsi"/>
-          <w:sz w:val="24"/>
-          <w:szCs w:val="24"/>
-        </w:rPr>
-      </w:pPr>
-      <w:r>
-        <w:rPr>
-          <w:rFonts w:eastAsia="Times New Roman" w:cstheme="minorHAnsi"/>
-          <w:sz w:val="24"/>
-          <w:szCs w:val="24"/>
-        </w:rPr>
-        <w:t>Instructions (with build)</w:t>
-      </w:r>
-    </w:p>
-    <w:p>
-      <w:pPr>
-        <w:numPr>
-          <w:ilvl w:val="1"/>
-          <w:numId w:val="3"/>
-        </w:numPr>
-        <w:spacing w:before="100" w:beforeAutospacing="1" w:after="100" w:afterAutospacing="1" w:line="240" w:lineRule="auto"/>
-        <w:ind w:left="730"/>
-        <w:rPr>
-          <w:rFonts w:eastAsia="Times New Roman" w:cstheme="minorHAnsi"/>
-          <w:sz w:val="24"/>
-          <w:szCs w:val="24"/>
-        </w:rPr>
-      </w:pPr>
-      <w:r>
-        <w:rPr>
-          <w:rFonts w:eastAsia="Times New Roman" w:cstheme="minorHAnsi"/>
-          <w:sz w:val="24"/>
-          <w:szCs w:val="24"/>
-        </w:rPr>
-        <w:t>Create a build (e.g., gonet_sample.exe on Windows)</w:t>
-      </w:r>
-    </w:p>
-    <w:p>
-      <w:pPr>
-        <w:numPr>
-          <w:ilvl w:val="1"/>
-          <w:numId w:val="3"/>
-        </w:numPr>
-        <w:spacing w:before="100" w:beforeAutospacing="1" w:after="100" w:afterAutospacing="1" w:line="240" w:lineRule="auto"/>
-        <w:ind w:left="730"/>
-        <w:rPr>
-          <w:rFonts w:eastAsia="Times New Roman" w:cstheme="minorHAnsi"/>
-          <w:sz w:val="24"/>
-          <w:szCs w:val="24"/>
-        </w:rPr>
-      </w:pPr>
-      <w:r>
-        <w:rPr>
-          <w:rFonts w:eastAsia="Times New Roman" w:cstheme="minorHAnsi"/>
-          <w:sz w:val="24"/>
-          <w:szCs w:val="24"/>
-        </w:rPr>
-        <w:t>If on Windows:</w:t>
-      </w:r>
-    </w:p>
-    <w:p>
-      <w:pPr>
-        <w:numPr>
-          <w:ilvl w:val="2"/>
-          <w:numId w:val="3"/>
-        </w:numPr>
-        <w:spacing w:before="100" w:beforeAutospacing="1" w:after="100" w:afterAutospacing="1" w:line="240" w:lineRule="auto"/>
-        <w:ind w:left="1450"/>
-        <w:rPr>
-          <w:rFonts w:eastAsia="Times New Roman" w:cstheme="minorHAnsi"/>
-          <w:sz w:val="24"/>
-          <w:szCs w:val="24"/>
-        </w:rPr>
-      </w:pPr>
-      <w:r>
-        <w:rPr>
-          <w:rFonts w:eastAsia="Times New Roman" w:cstheme="minorHAnsi"/>
-          <w:sz w:val="24"/>
-          <w:szCs w:val="24"/>
-        </w:rPr>
-        <w:t>Open project folder =&gt; /Assets/</w:t>
-      </w:r>
-      <w:proofErr w:type="spellStart"/>
-      <w:r>
-        <w:rPr>
-          <w:rFonts w:eastAsia="Times New Roman" w:cstheme="minorHAnsi"/>
-          <w:sz w:val="24"/>
-          <w:szCs w:val="24"/>
-        </w:rPr>
-        <w:t>StreamingAssets</w:t>
-      </w:r>
-      <w:proofErr w:type="spellEnd"/>
-      <w:r>
-        <w:rPr>
-          <w:rFonts w:eastAsia="Times New Roman" w:cstheme="minorHAnsi"/>
-          <w:sz w:val="24"/>
-          <w:szCs w:val="24"/>
-        </w:rPr>
-        <w:t>/</w:t>
-      </w:r>
-      <w:proofErr w:type="spellStart"/>
-      <w:r>
-        <w:rPr>
-          <w:rFonts w:eastAsia="Times New Roman" w:cstheme="minorHAnsi"/>
-          <w:sz w:val="24"/>
-          <w:szCs w:val="24"/>
-        </w:rPr>
-        <w:t>GONet</w:t>
-      </w:r>
-      <w:proofErr w:type="spellEnd"/>
-      <w:r>
-        <w:rPr>
-          <w:rFonts w:eastAsia="Times New Roman" w:cstheme="minorHAnsi"/>
-          <w:sz w:val="24"/>
-          <w:szCs w:val="24"/>
-        </w:rPr>
-        <w:t xml:space="preserve"> and copy Start_CLIENT.bat and Start_SERVER.bat</w:t>
-      </w:r>
-    </w:p>
-    <w:p>
-      <w:pPr>
-        <w:numPr>
-          <w:ilvl w:val="2"/>
-          <w:numId w:val="3"/>
-        </w:numPr>
-        <w:spacing w:before="100" w:beforeAutospacing="1" w:after="100" w:afterAutospacing="1" w:line="240" w:lineRule="auto"/>
-        <w:ind w:left="1450"/>
-        <w:rPr>
-          <w:rFonts w:eastAsia="Times New Roman" w:cstheme="minorHAnsi"/>
-          <w:sz w:val="24"/>
-          <w:szCs w:val="24"/>
-        </w:rPr>
-      </w:pPr>
-      <w:r>
-        <w:rPr>
-          <w:rFonts w:eastAsia="Times New Roman" w:cstheme="minorHAnsi"/>
-          <w:sz w:val="24"/>
-          <w:szCs w:val="24"/>
-        </w:rPr>
-        <w:t>Paste files into build folder where gonet_sample.exe exists</w:t>
-      </w:r>
-    </w:p>
-    <w:p>
-      <w:pPr>
-        <w:numPr>
-          <w:ilvl w:val="2"/>
-          <w:numId w:val="3"/>
-        </w:numPr>
-        <w:spacing w:before="100" w:beforeAutospacing="1" w:after="100" w:afterAutospacing="1" w:line="240" w:lineRule="auto"/>
-        <w:ind w:left="1450"/>
-        <w:rPr>
-          <w:rFonts w:eastAsia="Times New Roman" w:cstheme="minorHAnsi"/>
-          <w:sz w:val="24"/>
-          <w:szCs w:val="24"/>
-        </w:rPr>
-      </w:pPr>
-      <w:r>
-        <w:rPr>
-          <w:rFonts w:eastAsia="Times New Roman" w:cstheme="minorHAnsi"/>
-          <w:sz w:val="24"/>
-          <w:szCs w:val="24"/>
-        </w:rPr>
-        <w:t>Open both pasted files, changing GONetSandbox.exe to gonet_sample.exe, save files</w:t>
-      </w:r>
-    </w:p>
-    <w:p>
-      <w:pPr>
-        <w:numPr>
-          <w:ilvl w:val="2"/>
-          <w:numId w:val="3"/>
-        </w:numPr>
-        <w:spacing w:before="100" w:beforeAutospacing="1" w:after="100" w:afterAutospacing="1" w:line="240" w:lineRule="auto"/>
-        <w:ind w:left="1450"/>
-        <w:rPr>
-          <w:rFonts w:eastAsia="Times New Roman" w:cstheme="minorHAnsi"/>
-          <w:sz w:val="24"/>
-          <w:szCs w:val="24"/>
-        </w:rPr>
-      </w:pPr>
-      <w:r>
-        <w:rPr>
-          <w:rFonts w:eastAsia="Times New Roman" w:cstheme="minorHAnsi"/>
-          <w:sz w:val="24"/>
-          <w:szCs w:val="24"/>
-        </w:rPr>
-        <w:t>Run Start_SERVER.bat (server needs to start first, running this bat file does that)</w:t>
-      </w:r>
-    </w:p>
-    <w:p>
-      <w:pPr>
-        <w:numPr>
-          <w:ilvl w:val="2"/>
-          <w:numId w:val="3"/>
-        </w:numPr>
-        <w:spacing w:before="100" w:beforeAutospacing="1" w:after="100" w:afterAutospacing="1" w:line="240" w:lineRule="auto"/>
-        <w:ind w:left="1450"/>
-        <w:rPr>
-          <w:rFonts w:eastAsia="Times New Roman" w:cstheme="minorHAnsi"/>
-          <w:sz w:val="24"/>
-          <w:szCs w:val="24"/>
-        </w:rPr>
-      </w:pPr>
-      <w:r>
-        <w:rPr>
-          <w:rFonts w:eastAsia="Times New Roman" w:cstheme="minorHAnsi"/>
-          <w:sz w:val="24"/>
-          <w:szCs w:val="24"/>
-        </w:rPr>
-        <w:t>Run Start_CLIENT.bat (client will connect to local server)</w:t>
-      </w:r>
-    </w:p>
-    <w:p>
-      <w:pPr>
-        <w:numPr>
-          <w:ilvl w:val="1"/>
-          <w:numId w:val="3"/>
-        </w:numPr>
-        <w:spacing w:before="100" w:beforeAutospacing="1" w:after="100" w:afterAutospacing="1" w:line="240" w:lineRule="auto"/>
-        <w:ind w:left="730"/>
-        <w:rPr>
-          <w:rFonts w:eastAsia="Times New Roman" w:cstheme="minorHAnsi"/>
-          <w:sz w:val="24"/>
-          <w:szCs w:val="24"/>
-        </w:rPr>
-      </w:pPr>
-      <w:r>
-        <w:rPr>
-          <w:rFonts w:eastAsia="Times New Roman" w:cstheme="minorHAnsi"/>
-          <w:sz w:val="24"/>
-          <w:szCs w:val="24"/>
-        </w:rPr>
-        <w:t>If not on Windows:</w:t>
-      </w:r>
-    </w:p>
-    <w:p>
-      <w:pPr>
-        <w:numPr>
-          <w:ilvl w:val="2"/>
-          <w:numId w:val="3"/>
-        </w:numPr>
-        <w:spacing w:before="100" w:beforeAutospacing="1" w:after="100" w:afterAutospacing="1" w:line="240" w:lineRule="auto"/>
-        <w:ind w:left="1450"/>
-        <w:rPr>
-          <w:rFonts w:eastAsia="Times New Roman" w:cstheme="minorHAnsi"/>
-          <w:sz w:val="24"/>
-          <w:szCs w:val="24"/>
-        </w:rPr>
-      </w:pPr>
-      <w:r>
-        <w:rPr>
-          <w:rFonts w:eastAsia="Times New Roman" w:cstheme="minorHAnsi"/>
-          <w:sz w:val="24"/>
-          <w:szCs w:val="24"/>
-        </w:rPr>
-        <w:t>Run first instance of build, focus mouse there, press left ALT + S (server needs to start first…BEWARE: there is really no indication the server is started, but if the window had focus and you pressed the key combo it started)</w:t>
-      </w:r>
-    </w:p>
-    <w:p>
-      <w:pPr>
-        <w:numPr>
-          <w:ilvl w:val="2"/>
-          <w:numId w:val="3"/>
-        </w:numPr>
-        <w:spacing w:before="100" w:beforeAutospacing="1" w:after="100" w:afterAutospacing="1" w:line="240" w:lineRule="auto"/>
-        <w:ind w:left="1450"/>
-        <w:rPr>
-          <w:rFonts w:eastAsia="Times New Roman" w:cstheme="minorHAnsi"/>
-          <w:sz w:val="24"/>
-          <w:szCs w:val="24"/>
-        </w:rPr>
-      </w:pPr>
-      <w:r>
-        <w:rPr>
-          <w:rFonts w:eastAsia="Times New Roman" w:cstheme="minorHAnsi"/>
-          <w:sz w:val="24"/>
-          <w:szCs w:val="24"/>
-        </w:rPr>
-        <w:t>Run second instance of build, focus mouse there, press Left ALT + C (client will connect to local server…BEWARE: before pressing the key combo in the client window, the game might appear to be out of “data sync” and will correct itself once the client is connected to server….the client thinks he owns stuff that he does not until it is forced into submission!)</w:t>
-      </w:r>
-    </w:p>
-    <w:p>
-      <w:pPr>
-        <w:numPr>
-          <w:ilvl w:val="1"/>
-          <w:numId w:val="3"/>
-        </w:numPr>
-        <w:spacing w:before="100" w:beforeAutospacing="1" w:after="100" w:afterAutospacing="1" w:line="240" w:lineRule="auto"/>
-        <w:ind w:left="730"/>
-        <w:rPr>
-          <w:rFonts w:cstheme="minorHAnsi"/>
-          <w:sz w:val="24"/>
-          <w:szCs w:val="24"/>
-        </w:rPr>
-      </w:pPr>
-      <w:r>
-        <w:rPr>
-          <w:rFonts w:eastAsia="Times New Roman" w:cstheme="minorHAnsi"/>
-          <w:sz w:val="24"/>
-          <w:szCs w:val="24"/>
-        </w:rPr>
-        <w:t>Yay</w:t>
-      </w:r>
-      <w:r>
-        <w:rPr>
-          <w:rFonts w:eastAsia="Times New Roman" w:cstheme="minorHAnsi"/>
-          <w:sz w:val="24"/>
-          <w:szCs w:val="24"/>
-        </w:rPr>
-        <w:t>! Yo</w:t>
-      </w:r>
-      <w:r>
-        <w:rPr>
-          <w:rFonts w:eastAsia="Times New Roman" w:cstheme="minorHAnsi"/>
-          <w:sz w:val="24"/>
-          <w:szCs w:val="24"/>
-        </w:rPr>
-        <w:t xml:space="preserve">u are </w:t>
-      </w:r>
-      <w:r>
-        <w:rPr>
-          <w:rFonts w:eastAsia="Times New Roman" w:cstheme="minorHAnsi"/>
-          <w:sz w:val="24"/>
-          <w:szCs w:val="24"/>
-        </w:rPr>
-        <w:t xml:space="preserve">all setup to use </w:t>
-      </w:r>
-      <w:proofErr w:type="spellStart"/>
-      <w:r>
-        <w:rPr>
-          <w:rFonts w:eastAsia="Times New Roman" w:cstheme="minorHAnsi"/>
-          <w:sz w:val="24"/>
-          <w:szCs w:val="24"/>
-        </w:rPr>
-        <w:t>GONet</w:t>
-      </w:r>
-      <w:proofErr w:type="spellEnd"/>
-      <w:r>
-        <w:rPr>
-          <w:rFonts w:eastAsia="Times New Roman" w:cstheme="minorHAnsi"/>
-          <w:sz w:val="24"/>
-          <w:szCs w:val="24"/>
-        </w:rPr>
-        <w:t>.</w:t>
-      </w:r>
-      <w:r>
-        <w:rPr>
-          <w:rFonts w:eastAsia="Times New Roman" w:cstheme="minorHAnsi"/>
-          <w:sz w:val="24"/>
-          <w:szCs w:val="24"/>
-        </w:rPr>
-        <w:t xml:space="preserve"> Go add some </w:t>
-      </w:r>
-      <w:proofErr w:type="spellStart"/>
-      <w:r>
-        <w:rPr>
-          <w:rFonts w:eastAsia="Times New Roman" w:cstheme="minorHAnsi"/>
-          <w:sz w:val="24"/>
-          <w:szCs w:val="24"/>
-        </w:rPr>
-        <w:t>GameObjects</w:t>
-      </w:r>
-      <w:proofErr w:type="spellEnd"/>
-      <w:r>
-        <w:rPr>
-          <w:rFonts w:eastAsia="Times New Roman" w:cstheme="minorHAnsi"/>
-          <w:sz w:val="24"/>
-          <w:szCs w:val="24"/>
-        </w:rPr>
-        <w:t xml:space="preserve"> to the scene with </w:t>
-      </w:r>
-      <w:proofErr w:type="spellStart"/>
-      <w:r>
-        <w:rPr>
-          <w:rFonts w:eastAsia="Times New Roman" w:cstheme="minorHAnsi"/>
-          <w:sz w:val="24"/>
-          <w:szCs w:val="24"/>
-        </w:rPr>
-        <w:t>GONetParticipant</w:t>
-      </w:r>
-      <w:proofErr w:type="spellEnd"/>
-      <w:r>
-        <w:rPr>
-          <w:rFonts w:eastAsia="Times New Roman" w:cstheme="minorHAnsi"/>
-          <w:sz w:val="24"/>
-          <w:szCs w:val="24"/>
-        </w:rPr>
-        <w:t xml:space="preserve"> component added to </w:t>
-      </w:r>
-      <w:r>
-        <w:rPr>
-          <w:rFonts w:eastAsia="Times New Roman" w:cstheme="minorHAnsi"/>
-          <w:sz w:val="24"/>
-          <w:szCs w:val="24"/>
-        </w:rPr>
-        <w:t>them</w:t>
-      </w:r>
-      <w:r>
-        <w:rPr>
-          <w:rFonts w:eastAsia="Times New Roman" w:cstheme="minorHAnsi"/>
-          <w:sz w:val="24"/>
-          <w:szCs w:val="24"/>
-        </w:rPr>
-        <w:t xml:space="preserve"> and do something interesting with it, create another build, test again, rinse, repeat!</w:t>
-      </w:r>
-    </w:p>
-    <w:p>
-      <w:pPr>
-        <w:numPr>
-          <w:ilvl w:val="0"/>
-          <w:numId w:val="3"/>
-        </w:numPr>
-        <w:spacing w:before="100" w:beforeAutospacing="1" w:after="100" w:afterAutospacing="1" w:line="240" w:lineRule="auto"/>
-        <w:rPr>
-          <w:rFonts w:cstheme="minorHAnsi"/>
-          <w:sz w:val="24"/>
-          <w:szCs w:val="24"/>
-        </w:rPr>
-      </w:pPr>
-      <w:r>
-        <w:rPr>
-          <w:rFonts w:cstheme="minorHAnsi"/>
-          <w:sz w:val="24"/>
-          <w:szCs w:val="24"/>
-        </w:rPr>
-        <w:t>Support</w:t>
-      </w:r>
-    </w:p>
-    <w:p>
-      <w:pPr>
-        <w:numPr>
-          <w:ilvl w:val="1"/>
-          <w:numId w:val="3"/>
-        </w:numPr>
-        <w:spacing w:before="100" w:beforeAutospacing="1" w:after="100" w:afterAutospacing="1" w:line="240" w:lineRule="auto"/>
-        <w:rPr>
-          <w:rFonts w:cstheme="minorHAnsi"/>
-          <w:sz w:val="24"/>
-          <w:szCs w:val="24"/>
-        </w:rPr>
-      </w:pPr>
-      <w:r>
-        <w:rPr>
-          <w:rFonts w:cstheme="minorHAnsi"/>
-          <w:sz w:val="24"/>
-          <w:szCs w:val="24"/>
-        </w:rPr>
-        <w:t xml:space="preserve">If any issues arise, please reach out to support via email: </w:t>
-      </w:r>
-      <w:hyperlink r:id="rId9" w:history="1">
         <w:r>
           <w:rPr>
             <w:rStyle w:val="Hyperlink"/>
@@ -1668,8 +1554,6 @@
           <w:szCs w:val="24"/>
         </w:rPr>
       </w:pPr>
-      <w:bookmarkStart w:id="0" w:name="_GoBack"/>
-      <w:bookmarkEnd w:id="0"/>
       <w:r>
         <w:rPr>
           <w:rFonts w:eastAsia="Times New Roman" w:cstheme="minorHAnsi"/>
@@ -1696,7 +1580,7 @@
                     <pic:cNvPicPr/>
                   </pic:nvPicPr>
                   <pic:blipFill>
-                    <a:blip r:embed="rId10" cstate="print">
+                    <a:blip r:embed="rId9" cstate="print">
                       <a:extLst>
                         <a:ext uri="{28A0092B-C50C-407E-A947-70E740481C1C}">
                           <a14:useLocalDpi xmlns:a14="http://schemas.microsoft.com/office/drawing/2010/main" val="0"/>
@@ -1738,7 +1622,7 @@
         </w:rPr>
         <w:t xml:space="preserve">   Visit the product website: </w:t>
       </w:r>
-      <w:hyperlink r:id="rId11" w:history="1">
+      <w:hyperlink r:id="rId10" w:history="1">
         <w:r>
           <w:rPr>
             <w:rStyle w:val="Hyperlink"/>
@@ -1811,7 +1695,7 @@
                     <pic:cNvPicPr/>
                   </pic:nvPicPr>
                   <pic:blipFill>
-                    <a:blip r:embed="rId10" cstate="print">
+                    <a:blip r:embed="rId9" cstate="print">
                       <a:extLst>
                         <a:ext uri="{28A0092B-C50C-407E-A947-70E740481C1C}">
                           <a14:useLocalDpi xmlns:a14="http://schemas.microsoft.com/office/drawing/2010/main" val="0"/>
@@ -3122,7 +3006,7 @@
 </file>
 
 <file path=customXml/itemProps1.xml><?xml version="1.0" encoding="utf-8"?>
-<ds:datastoreItem xmlns:ds="http://schemas.openxmlformats.org/officeDocument/2006/customXml" ds:itemID="{B957D74A-791F-496D-8A99-79C08A88B997}">
+<ds:datastoreItem xmlns:ds="http://schemas.openxmlformats.org/officeDocument/2006/customXml" ds:itemID="{F780D72E-EFFA-4A03-A267-96A5857EDF06}">
   <ds:schemaRefs>
     <ds:schemaRef ds:uri="http://schemas.openxmlformats.org/officeDocument/2006/bibliography"/>
   </ds:schemaRefs>

</xml_diff>

<commit_message>
-updated setup guide to reflect proper value of -32000 for script execution order
</commit_message>
<xml_diff>
--- a/GONet Setup Guide.docx
+++ b/GONet Setup Guide.docx
@@ -839,6 +839,56 @@
           <w:szCs w:val="24"/>
         </w:rPr>
       </w:pPr>
+      <w:r>
+        <w:rPr>
+          <w:rFonts w:eastAsia="Times New Roman" w:cstheme="minorHAnsi"/>
+          <w:sz w:val="24"/>
+          <w:szCs w:val="24"/>
+        </w:rPr>
+        <w:t xml:space="preserve">Ensure Script Execution Order is setup: Edit =&gt; Project Settings =&gt; Script Execution Order (Add </w:t>
+      </w:r>
+      <w:proofErr w:type="spellStart"/>
+      <w:r>
+        <w:rPr>
+          <w:rFonts w:eastAsia="Times New Roman" w:cstheme="minorHAnsi"/>
+          <w:sz w:val="24"/>
+          <w:szCs w:val="24"/>
+        </w:rPr>
+        <w:t>GONet.GONetGlobal</w:t>
+      </w:r>
+      <w:proofErr w:type="spellEnd"/>
+      <w:r>
+        <w:rPr>
+          <w:rFonts w:eastAsia="Times New Roman" w:cstheme="minorHAnsi"/>
+          <w:sz w:val="24"/>
+          <w:szCs w:val="24"/>
+        </w:rPr>
+        <w:t xml:space="preserve"> at a value of -</w:t>
+      </w:r>
+      <w:r>
+        <w:rPr>
+          <w:rFonts w:eastAsia="Times New Roman" w:cstheme="minorHAnsi"/>
+          <w:sz w:val="24"/>
+          <w:szCs w:val="24"/>
+        </w:rPr>
+        <w:t>3</w:t>
+      </w:r>
+      <w:r>
+        <w:rPr>
+          <w:rFonts w:eastAsia="Times New Roman" w:cstheme="minorHAnsi"/>
+          <w:sz w:val="24"/>
+          <w:szCs w:val="24"/>
+        </w:rPr>
+        <w:t>2</w:t>
+      </w:r>
+      <w:r>
+        <w:rPr>
+          <w:rFonts w:eastAsia="Times New Roman" w:cstheme="minorHAnsi"/>
+          <w:sz w:val="24"/>
+          <w:szCs w:val="24"/>
+        </w:rPr>
+        <w:t>0</w:t>
+      </w:r>
       <w:bookmarkStart w:id="0" w:name="_GoBack"/>
       <w:bookmarkEnd w:id="0"/>
       <w:r>
@@ -847,7 +897,7 @@
           <w:sz w:val="24"/>
           <w:szCs w:val="24"/>
         </w:rPr>
-        <w:t xml:space="preserve">Ensure Script Execution Order is setup: Edit =&gt; Project Settings =&gt; Script Execution Order (Add </w:t>
+        <w:t xml:space="preserve">00 and </w:t>
       </w:r>
       <w:proofErr w:type="spellStart"/>
       <w:r>
@@ -856,7 +906,7 @@
           <w:sz w:val="24"/>
           <w:szCs w:val="24"/>
         </w:rPr>
-        <w:t>GONet.GONetGlobal</w:t>
+        <w:t>GONet.GONetParticipant</w:t>
       </w:r>
       <w:proofErr w:type="spellEnd"/>
       <w:r>
@@ -865,24 +915,6 @@
           <w:sz w:val="24"/>
           <w:szCs w:val="24"/>
         </w:rPr>
-        <w:t xml:space="preserve"> at a value of -200 and </w:t>
-      </w:r>
-      <w:proofErr w:type="spellStart"/>
-      <w:r>
-        <w:rPr>
-          <w:rFonts w:eastAsia="Times New Roman" w:cstheme="minorHAnsi"/>
-          <w:sz w:val="24"/>
-          <w:szCs w:val="24"/>
-        </w:rPr>
-        <w:t>GONet.GONetParticipant</w:t>
-      </w:r>
-      <w:proofErr w:type="spellEnd"/>
-      <w:r>
-        <w:rPr>
-          <w:rFonts w:eastAsia="Times New Roman" w:cstheme="minorHAnsi"/>
-          <w:sz w:val="24"/>
-          <w:szCs w:val="24"/>
-        </w:rPr>
         <w:t xml:space="preserve"> at a value of -199)</w:t>
       </w:r>
       <w:r>
@@ -891,7 +923,7 @@
           <w:sz w:val="24"/>
           <w:szCs w:val="24"/>
         </w:rPr>
-        <w:t xml:space="preserve">.  If those values are already taken in your project, please select the next available </w:t>
+        <w:t xml:space="preserve">.  If those values are already taken in your project, please select the next </w:t>
       </w:r>
       <w:r>
         <w:rPr>
@@ -900,7 +932,7 @@
           <w:szCs w:val="24"/>
         </w:rPr>
         <w:lastRenderedPageBreak/>
-        <w:t xml:space="preserve">numbers lower than these, ensuring </w:t>
+        <w:t xml:space="preserve">available numbers lower than these, ensuring </w:t>
       </w:r>
       <w:proofErr w:type="spellStart"/>
       <w:r>
@@ -3006,7 +3038,7 @@
 </file>
 
 <file path=customXml/itemProps1.xml><?xml version="1.0" encoding="utf-8"?>
-<ds:datastoreItem xmlns:ds="http://schemas.openxmlformats.org/officeDocument/2006/customXml" ds:itemID="{F780D72E-EFFA-4A03-A267-96A5857EDF06}">
+<ds:datastoreItem xmlns:ds="http://schemas.openxmlformats.org/officeDocument/2006/customXml" ds:itemID="{750005C7-4012-4926-A694-61E33D598711}">
   <ds:schemaRefs>
     <ds:schemaRef ds:uri="http://schemas.openxmlformats.org/officeDocument/2006/bibliography"/>
   </ds:schemaRefs>

</xml_diff>

<commit_message>
-updated the setup guide to have the updated youtube link for roll-a-ball tutorial and also added the script execution order verification for GONet.GONetLocal so things are all up to date now I believe
</commit_message>
<xml_diff>
--- a/GONet Setup Guide.docx
+++ b/GONet Setup Guide.docx
@@ -320,7 +320,15 @@
           <w:sz w:val="24"/>
           <w:szCs w:val="24"/>
         </w:rPr>
-        <w:t xml:space="preserve">(optional) Watch a complete sample project tutorial video: </w:t>
+        <w:t>(optional) Watch a complete</w:t>
+      </w:r>
+      <w:r>
+        <w:rPr>
+          <w:rFonts w:eastAsia="Times New Roman" w:cstheme="minorHAnsi"/>
+          <w:sz w:val="24"/>
+          <w:szCs w:val="24"/>
+        </w:rPr>
+        <w:t xml:space="preserve"> sample project tutorial video: </w:t>
       </w:r>
       <w:hyperlink r:id="rId7" w:history="1">
         <w:r>
@@ -330,9 +338,17 @@
             <w:sz w:val="24"/>
             <w:szCs w:val="24"/>
           </w:rPr>
-          <w:t>https://www.youtube.com/watch?v=LUirQOcETIk&amp;t=1034s</w:t>
+          <w:t>https://www.youtube.com/watch?v=fs1flIi35JM</w:t>
         </w:r>
       </w:hyperlink>
+      <w:r>
+        <w:rPr>
+          <w:rFonts w:eastAsia="Times New Roman" w:cstheme="minorHAnsi"/>
+          <w:sz w:val="24"/>
+          <w:szCs w:val="24"/>
+        </w:rPr>
+        <w:t xml:space="preserve"> </w:t>
+      </w:r>
     </w:p>
     <w:p>
       <w:pPr>
@@ -845,7 +861,23 @@
           <w:sz w:val="24"/>
           <w:szCs w:val="24"/>
         </w:rPr>
-        <w:t xml:space="preserve">Ensure Script Execution Order is setup: Edit =&gt; Project Settings =&gt; Script Execution Order (Add </w:t>
+        <w:t>Ensure Script Execution Order is setup</w:t>
+      </w:r>
+      <w:r>
+        <w:rPr>
+          <w:rFonts w:eastAsia="Times New Roman" w:cstheme="minorHAnsi"/>
+          <w:sz w:val="24"/>
+          <w:szCs w:val="24"/>
+        </w:rPr>
+        <w:t xml:space="preserve"> as required</w:t>
+      </w:r>
+      <w:r>
+        <w:rPr>
+          <w:rFonts w:eastAsia="Times New Roman" w:cstheme="minorHAnsi"/>
+          <w:sz w:val="24"/>
+          <w:szCs w:val="24"/>
+        </w:rPr>
+        <w:t>: Edit =&gt; Project Settings =&gt; Script Execution Order (</w:t>
       </w:r>
       <w:proofErr w:type="spellStart"/>
       <w:r>
@@ -863,7 +895,23 @@
           <w:sz w:val="24"/>
           <w:szCs w:val="24"/>
         </w:rPr>
-        <w:t xml:space="preserve"> at a value of -</w:t>
+        <w:t xml:space="preserve"> </w:t>
+      </w:r>
+      <w:r>
+        <w:rPr>
+          <w:rFonts w:eastAsia="Times New Roman" w:cstheme="minorHAnsi"/>
+          <w:sz w:val="24"/>
+          <w:szCs w:val="24"/>
+        </w:rPr>
+        <w:t xml:space="preserve">should be </w:t>
+      </w:r>
+      <w:r>
+        <w:rPr>
+          <w:rFonts w:eastAsia="Times New Roman" w:cstheme="minorHAnsi"/>
+          <w:sz w:val="24"/>
+          <w:szCs w:val="24"/>
+        </w:rPr>
+        <w:t>-</w:t>
       </w:r>
       <w:r>
         <w:rPr>
@@ -888,6 +936,58 @@
           <w:szCs w:val="24"/>
         </w:rPr>
         <w:t>0</w:t>
+      </w:r>
+      <w:r>
+        <w:rPr>
+          <w:rFonts w:eastAsia="Times New Roman" w:cstheme="minorHAnsi"/>
+          <w:sz w:val="24"/>
+          <w:szCs w:val="24"/>
+        </w:rPr>
+        <w:t xml:space="preserve">00, </w:t>
+      </w:r>
+      <w:proofErr w:type="spellStart"/>
+      <w:r>
+        <w:rPr>
+          <w:rFonts w:eastAsia="Times New Roman" w:cstheme="minorHAnsi"/>
+          <w:sz w:val="24"/>
+          <w:szCs w:val="24"/>
+        </w:rPr>
+        <w:t>GONet.GONetLocal</w:t>
+      </w:r>
+      <w:proofErr w:type="spellEnd"/>
+      <w:r>
+        <w:rPr>
+          <w:rFonts w:eastAsia="Times New Roman" w:cstheme="minorHAnsi"/>
+          <w:sz w:val="24"/>
+          <w:szCs w:val="24"/>
+        </w:rPr>
+        <w:t xml:space="preserve"> should be 32000 and </w:t>
+      </w:r>
+      <w:proofErr w:type="spellStart"/>
+      <w:r>
+        <w:rPr>
+          <w:rFonts w:eastAsia="Times New Roman" w:cstheme="minorHAnsi"/>
+          <w:sz w:val="24"/>
+          <w:szCs w:val="24"/>
+        </w:rPr>
+        <w:t>GONet.GONetParticipant</w:t>
+      </w:r>
+      <w:proofErr w:type="spellEnd"/>
+      <w:r>
+        <w:rPr>
+          <w:rFonts w:eastAsia="Times New Roman" w:cstheme="minorHAnsi"/>
+          <w:sz w:val="24"/>
+          <w:szCs w:val="24"/>
+        </w:rPr>
+        <w:t xml:space="preserve"> </w:t>
+      </w:r>
+      <w:r>
+        <w:rPr>
+          <w:rFonts w:eastAsia="Times New Roman" w:cstheme="minorHAnsi"/>
+          <w:sz w:val="24"/>
+          <w:szCs w:val="24"/>
+        </w:rPr>
+        <w:t xml:space="preserve">should be </w:t>
       </w:r>
       <w:bookmarkStart w:id="0" w:name="_GoBack"/>
       <w:bookmarkEnd w:id="0"/>
@@ -897,33 +997,15 @@
           <w:sz w:val="24"/>
           <w:szCs w:val="24"/>
         </w:rPr>
-        <w:t xml:space="preserve">00 and </w:t>
-      </w:r>
-      <w:proofErr w:type="spellStart"/>
-      <w:r>
-        <w:rPr>
-          <w:rFonts w:eastAsia="Times New Roman" w:cstheme="minorHAnsi"/>
-          <w:sz w:val="24"/>
-          <w:szCs w:val="24"/>
-        </w:rPr>
-        <w:t>GONet.GONetParticipant</w:t>
-      </w:r>
-      <w:proofErr w:type="spellEnd"/>
-      <w:r>
-        <w:rPr>
-          <w:rFonts w:eastAsia="Times New Roman" w:cstheme="minorHAnsi"/>
-          <w:sz w:val="24"/>
-          <w:szCs w:val="24"/>
-        </w:rPr>
-        <w:t xml:space="preserve"> at a value of -199)</w:t>
-      </w:r>
-      <w:r>
-        <w:rPr>
-          <w:rFonts w:eastAsia="Times New Roman" w:cstheme="minorHAnsi"/>
-          <w:sz w:val="24"/>
-          <w:szCs w:val="24"/>
-        </w:rPr>
-        <w:t xml:space="preserve">.  If those values are already taken in your project, please select the next </w:t>
+        <w:t>-199)</w:t>
+      </w:r>
+      <w:r>
+        <w:rPr>
+          <w:rFonts w:eastAsia="Times New Roman" w:cstheme="minorHAnsi"/>
+          <w:sz w:val="24"/>
+          <w:szCs w:val="24"/>
+        </w:rPr>
+        <w:t xml:space="preserve">.  If those values are already taken </w:t>
       </w:r>
       <w:r>
         <w:rPr>
@@ -932,7 +1014,7 @@
           <w:szCs w:val="24"/>
         </w:rPr>
         <w:lastRenderedPageBreak/>
-        <w:t xml:space="preserve">available numbers lower than these, ensuring </w:t>
+        <w:t xml:space="preserve">in your project, please select the next available numbers lower than these, ensuring </w:t>
       </w:r>
       <w:proofErr w:type="spellStart"/>
       <w:r>
@@ -3038,7 +3120,7 @@
 </file>
 
 <file path=customXml/itemProps1.xml><?xml version="1.0" encoding="utf-8"?>
-<ds:datastoreItem xmlns:ds="http://schemas.openxmlformats.org/officeDocument/2006/customXml" ds:itemID="{750005C7-4012-4926-A694-61E33D598711}">
+<ds:datastoreItem xmlns:ds="http://schemas.openxmlformats.org/officeDocument/2006/customXml" ds:itemID="{0FC75C15-A6ED-4B93-B89F-CD602281C7E5}">
   <ds:schemaRefs>
     <ds:schemaRef ds:uri="http://schemas.openxmlformats.org/officeDocument/2006/bibliography"/>
   </ds:schemaRefs>

</xml_diff>